<commit_message>
agregando user_id a requerimientos
</commit_message>
<xml_diff>
--- a/Documentacion/Proyecto/Progreso.docx
+++ b/Documentacion/Proyecto/Progreso.docx
@@ -329,10 +329,175 @@
     </w:p>
     <w:p>
       <w:pPr>
-        <w:rPr>
-          <w:lang w:val="es-ES"/>
-        </w:rPr>
-      </w:pPr>
+        <w:pStyle w:val="Prrafodelista"/>
+        <w:numPr>
+          <w:ilvl w:val="0"/>
+          <w:numId w:val="12"/>
+        </w:numPr>
+        <w:rPr>
+          <w:lang w:val="es-ES"/>
+        </w:rPr>
+      </w:pPr>
+      <w:r>
+        <w:rPr>
+          <w:lang w:val="es-ES"/>
+        </w:rPr>
+        <w:t>Crear requerimiento</w:t>
+      </w:r>
+    </w:p>
+    <w:p>
+      <w:pPr>
+        <w:rPr>
+          <w:lang w:val="es-ES"/>
+        </w:rPr>
+      </w:pPr>
+    </w:p>
+    <w:p>
+      <w:pPr>
+        <w:rPr>
+          <w:lang w:val="es-ES"/>
+        </w:rPr>
+      </w:pPr>
+      <w:r>
+        <w:rPr>
+          <w:lang w:val="es-ES"/>
+        </w:rPr>
+        <w:t>1</w:t>
+      </w:r>
+      <w:r>
+        <w:rPr>
+          <w:lang w:val="es-ES"/>
+        </w:rPr>
+        <w:t xml:space="preserve"> de julio</w:t>
+      </w:r>
+    </w:p>
+    <w:p>
+      <w:pPr>
+        <w:pStyle w:val="Prrafodelista"/>
+        <w:numPr>
+          <w:ilvl w:val="0"/>
+          <w:numId w:val="12"/>
+        </w:numPr>
+        <w:rPr>
+          <w:lang w:val="es-ES"/>
+        </w:rPr>
+      </w:pPr>
+      <w:r>
+        <w:rPr>
+          <w:lang w:val="es-ES"/>
+        </w:rPr>
+        <w:t xml:space="preserve">Asociar requerimiento con table </w:t>
+      </w:r>
+      <w:proofErr w:type="spellStart"/>
+      <w:r>
+        <w:rPr>
+          <w:lang w:val="es-ES"/>
+        </w:rPr>
+        <w:t>cue</w:t>
+      </w:r>
+      <w:r>
+        <w:rPr>
+          <w:lang w:val="es-ES"/>
+        </w:rPr>
+        <w:t>n</w:t>
+      </w:r>
+      <w:r>
+        <w:rPr>
+          <w:lang w:val="es-ES"/>
+        </w:rPr>
+        <w:t>tasUsuario</w:t>
+      </w:r>
+      <w:proofErr w:type="spellEnd"/>
+      <w:r>
+        <w:rPr>
+          <w:lang w:val="es-ES"/>
+        </w:rPr>
+        <w:t>:</w:t>
+      </w:r>
+    </w:p>
+    <w:p>
+      <w:pPr>
+        <w:pStyle w:val="Prrafodelista"/>
+        <w:numPr>
+          <w:ilvl w:val="1"/>
+          <w:numId w:val="12"/>
+        </w:numPr>
+        <w:rPr>
+          <w:lang w:val="es-ES"/>
+        </w:rPr>
+      </w:pPr>
+      <w:r>
+        <w:rPr>
+          <w:lang w:val="es-ES"/>
+        </w:rPr>
+        <w:t>Eliminar registro en tabla requerimientos</w:t>
+      </w:r>
+    </w:p>
+    <w:p>
+      <w:pPr>
+        <w:pStyle w:val="Prrafodelista"/>
+        <w:numPr>
+          <w:ilvl w:val="1"/>
+          <w:numId w:val="12"/>
+        </w:numPr>
+        <w:rPr>
+          <w:lang w:val="es-ES"/>
+        </w:rPr>
+      </w:pPr>
+      <w:r>
+        <w:rPr>
+          <w:lang w:val="es-ES"/>
+        </w:rPr>
+        <w:t xml:space="preserve">Editar tabla requerimientos, cambia </w:t>
+      </w:r>
+      <w:proofErr w:type="spellStart"/>
+      <w:r>
+        <w:rPr>
+          <w:lang w:val="es-ES"/>
+        </w:rPr>
+        <w:t>cuenta_id</w:t>
+      </w:r>
+      <w:proofErr w:type="spellEnd"/>
+      <w:r>
+        <w:rPr>
+          <w:lang w:val="es-ES"/>
+        </w:rPr>
+        <w:t xml:space="preserve"> por </w:t>
+      </w:r>
+      <w:proofErr w:type="spellStart"/>
+      <w:r>
+        <w:rPr>
+          <w:lang w:val="es-ES"/>
+        </w:rPr>
+        <w:t>cuentasUsuario_id</w:t>
+      </w:r>
+      <w:proofErr w:type="spellEnd"/>
+    </w:p>
+    <w:p>
+      <w:pPr>
+        <w:pStyle w:val="Prrafodelista"/>
+        <w:numPr>
+          <w:ilvl w:val="1"/>
+          <w:numId w:val="12"/>
+        </w:numPr>
+        <w:rPr>
+          <w:lang w:val="es-ES"/>
+        </w:rPr>
+      </w:pPr>
+      <w:r>
+        <w:rPr>
+          <w:lang w:val="es-ES"/>
+        </w:rPr>
+        <w:t xml:space="preserve">Editar requerimientos/crear para guardar </w:t>
+      </w:r>
+      <w:proofErr w:type="spellStart"/>
+      <w:r>
+        <w:rPr>
+          <w:lang w:val="es-ES"/>
+        </w:rPr>
+        <w:t>cuentasUsuario_id</w:t>
+      </w:r>
+      <w:proofErr w:type="spellEnd"/>
     </w:p>
     <w:p>
       <w:pPr>
@@ -364,25 +529,6 @@
         </w:rPr>
         <w:t>Entender Passport, para almacenar en memoria local los datos de usuario y cuenta activa</w:t>
       </w:r>
-    </w:p>
-    <w:p>
-      <w:pPr>
-        <w:pStyle w:val="Prrafodelista"/>
-        <w:numPr>
-          <w:ilvl w:val="0"/>
-          <w:numId w:val="8"/>
-        </w:numPr>
-        <w:rPr>
-          <w:lang w:val="es-ES"/>
-        </w:rPr>
-      </w:pPr>
-    </w:p>
-    <w:p>
-      <w:pPr>
-        <w:rPr>
-          <w:lang w:val="es-ES"/>
-        </w:rPr>
-      </w:pPr>
     </w:p>
     <w:p>
       <w:pPr>
@@ -923,6 +1069,232 @@
     </w:lvl>
   </w:abstractNum>
   <w:abstractNum w:abstractNumId="4" w15:restartNumberingAfterBreak="0">
+    <w:nsid w:val="5DBF2210"/>
+    <w:multiLevelType w:val="hybridMultilevel"/>
+    <w:tmpl w:val="07E418E6"/>
+    <w:lvl w:ilvl="0" w:tplc="240A0001">
+      <w:start w:val="1"/>
+      <w:numFmt w:val="bullet"/>
+      <w:lvlText w:val=""/>
+      <w:lvlJc w:val="left"/>
+      <w:pPr>
+        <w:ind w:left="720" w:hanging="360"/>
+      </w:pPr>
+      <w:rPr>
+        <w:rFonts w:ascii="Symbol" w:hAnsi="Symbol" w:hint="default"/>
+      </w:rPr>
+    </w:lvl>
+    <w:lvl w:ilvl="1" w:tplc="240A0003" w:tentative="1">
+      <w:start w:val="1"/>
+      <w:numFmt w:val="bullet"/>
+      <w:lvlText w:val="o"/>
+      <w:lvlJc w:val="left"/>
+      <w:pPr>
+        <w:ind w:left="1440" w:hanging="360"/>
+      </w:pPr>
+      <w:rPr>
+        <w:rFonts w:ascii="Courier New" w:hAnsi="Courier New" w:cs="Courier New" w:hint="default"/>
+      </w:rPr>
+    </w:lvl>
+    <w:lvl w:ilvl="2" w:tplc="240A0005" w:tentative="1">
+      <w:start w:val="1"/>
+      <w:numFmt w:val="bullet"/>
+      <w:lvlText w:val=""/>
+      <w:lvlJc w:val="left"/>
+      <w:pPr>
+        <w:ind w:left="2160" w:hanging="360"/>
+      </w:pPr>
+      <w:rPr>
+        <w:rFonts w:ascii="Wingdings" w:hAnsi="Wingdings" w:hint="default"/>
+      </w:rPr>
+    </w:lvl>
+    <w:lvl w:ilvl="3" w:tplc="240A0001" w:tentative="1">
+      <w:start w:val="1"/>
+      <w:numFmt w:val="bullet"/>
+      <w:lvlText w:val=""/>
+      <w:lvlJc w:val="left"/>
+      <w:pPr>
+        <w:ind w:left="2880" w:hanging="360"/>
+      </w:pPr>
+      <w:rPr>
+        <w:rFonts w:ascii="Symbol" w:hAnsi="Symbol" w:hint="default"/>
+      </w:rPr>
+    </w:lvl>
+    <w:lvl w:ilvl="4" w:tplc="240A0003" w:tentative="1">
+      <w:start w:val="1"/>
+      <w:numFmt w:val="bullet"/>
+      <w:lvlText w:val="o"/>
+      <w:lvlJc w:val="left"/>
+      <w:pPr>
+        <w:ind w:left="3600" w:hanging="360"/>
+      </w:pPr>
+      <w:rPr>
+        <w:rFonts w:ascii="Courier New" w:hAnsi="Courier New" w:cs="Courier New" w:hint="default"/>
+      </w:rPr>
+    </w:lvl>
+    <w:lvl w:ilvl="5" w:tplc="240A0005" w:tentative="1">
+      <w:start w:val="1"/>
+      <w:numFmt w:val="bullet"/>
+      <w:lvlText w:val=""/>
+      <w:lvlJc w:val="left"/>
+      <w:pPr>
+        <w:ind w:left="4320" w:hanging="360"/>
+      </w:pPr>
+      <w:rPr>
+        <w:rFonts w:ascii="Wingdings" w:hAnsi="Wingdings" w:hint="default"/>
+      </w:rPr>
+    </w:lvl>
+    <w:lvl w:ilvl="6" w:tplc="240A0001" w:tentative="1">
+      <w:start w:val="1"/>
+      <w:numFmt w:val="bullet"/>
+      <w:lvlText w:val=""/>
+      <w:lvlJc w:val="left"/>
+      <w:pPr>
+        <w:ind w:left="5040" w:hanging="360"/>
+      </w:pPr>
+      <w:rPr>
+        <w:rFonts w:ascii="Symbol" w:hAnsi="Symbol" w:hint="default"/>
+      </w:rPr>
+    </w:lvl>
+    <w:lvl w:ilvl="7" w:tplc="240A0003" w:tentative="1">
+      <w:start w:val="1"/>
+      <w:numFmt w:val="bullet"/>
+      <w:lvlText w:val="o"/>
+      <w:lvlJc w:val="left"/>
+      <w:pPr>
+        <w:ind w:left="5760" w:hanging="360"/>
+      </w:pPr>
+      <w:rPr>
+        <w:rFonts w:ascii="Courier New" w:hAnsi="Courier New" w:cs="Courier New" w:hint="default"/>
+      </w:rPr>
+    </w:lvl>
+    <w:lvl w:ilvl="8" w:tplc="240A0005" w:tentative="1">
+      <w:start w:val="1"/>
+      <w:numFmt w:val="bullet"/>
+      <w:lvlText w:val=""/>
+      <w:lvlJc w:val="left"/>
+      <w:pPr>
+        <w:ind w:left="6480" w:hanging="360"/>
+      </w:pPr>
+      <w:rPr>
+        <w:rFonts w:ascii="Wingdings" w:hAnsi="Wingdings" w:hint="default"/>
+      </w:rPr>
+    </w:lvl>
+  </w:abstractNum>
+  <w:abstractNum w:abstractNumId="5" w15:restartNumberingAfterBreak="0">
+    <w:nsid w:val="623B46FF"/>
+    <w:multiLevelType w:val="hybridMultilevel"/>
+    <w:tmpl w:val="38D25E2E"/>
+    <w:lvl w:ilvl="0" w:tplc="240A0001">
+      <w:start w:val="1"/>
+      <w:numFmt w:val="bullet"/>
+      <w:lvlText w:val=""/>
+      <w:lvlJc w:val="left"/>
+      <w:pPr>
+        <w:ind w:left="720" w:hanging="360"/>
+      </w:pPr>
+      <w:rPr>
+        <w:rFonts w:ascii="Symbol" w:hAnsi="Symbol" w:hint="default"/>
+      </w:rPr>
+    </w:lvl>
+    <w:lvl w:ilvl="1" w:tplc="240A0003">
+      <w:start w:val="1"/>
+      <w:numFmt w:val="bullet"/>
+      <w:lvlText w:val="o"/>
+      <w:lvlJc w:val="left"/>
+      <w:pPr>
+        <w:ind w:left="1440" w:hanging="360"/>
+      </w:pPr>
+      <w:rPr>
+        <w:rFonts w:ascii="Courier New" w:hAnsi="Courier New" w:cs="Courier New" w:hint="default"/>
+      </w:rPr>
+    </w:lvl>
+    <w:lvl w:ilvl="2" w:tplc="240A0005" w:tentative="1">
+      <w:start w:val="1"/>
+      <w:numFmt w:val="bullet"/>
+      <w:lvlText w:val=""/>
+      <w:lvlJc w:val="left"/>
+      <w:pPr>
+        <w:ind w:left="2160" w:hanging="360"/>
+      </w:pPr>
+      <w:rPr>
+        <w:rFonts w:ascii="Wingdings" w:hAnsi="Wingdings" w:hint="default"/>
+      </w:rPr>
+    </w:lvl>
+    <w:lvl w:ilvl="3" w:tplc="240A0001" w:tentative="1">
+      <w:start w:val="1"/>
+      <w:numFmt w:val="bullet"/>
+      <w:lvlText w:val=""/>
+      <w:lvlJc w:val="left"/>
+      <w:pPr>
+        <w:ind w:left="2880" w:hanging="360"/>
+      </w:pPr>
+      <w:rPr>
+        <w:rFonts w:ascii="Symbol" w:hAnsi="Symbol" w:hint="default"/>
+      </w:rPr>
+    </w:lvl>
+    <w:lvl w:ilvl="4" w:tplc="240A0003" w:tentative="1">
+      <w:start w:val="1"/>
+      <w:numFmt w:val="bullet"/>
+      <w:lvlText w:val="o"/>
+      <w:lvlJc w:val="left"/>
+      <w:pPr>
+        <w:ind w:left="3600" w:hanging="360"/>
+      </w:pPr>
+      <w:rPr>
+        <w:rFonts w:ascii="Courier New" w:hAnsi="Courier New" w:cs="Courier New" w:hint="default"/>
+      </w:rPr>
+    </w:lvl>
+    <w:lvl w:ilvl="5" w:tplc="240A0005" w:tentative="1">
+      <w:start w:val="1"/>
+      <w:numFmt w:val="bullet"/>
+      <w:lvlText w:val=""/>
+      <w:lvlJc w:val="left"/>
+      <w:pPr>
+        <w:ind w:left="4320" w:hanging="360"/>
+      </w:pPr>
+      <w:rPr>
+        <w:rFonts w:ascii="Wingdings" w:hAnsi="Wingdings" w:hint="default"/>
+      </w:rPr>
+    </w:lvl>
+    <w:lvl w:ilvl="6" w:tplc="240A0001" w:tentative="1">
+      <w:start w:val="1"/>
+      <w:numFmt w:val="bullet"/>
+      <w:lvlText w:val=""/>
+      <w:lvlJc w:val="left"/>
+      <w:pPr>
+        <w:ind w:left="5040" w:hanging="360"/>
+      </w:pPr>
+      <w:rPr>
+        <w:rFonts w:ascii="Symbol" w:hAnsi="Symbol" w:hint="default"/>
+      </w:rPr>
+    </w:lvl>
+    <w:lvl w:ilvl="7" w:tplc="240A0003" w:tentative="1">
+      <w:start w:val="1"/>
+      <w:numFmt w:val="bullet"/>
+      <w:lvlText w:val="o"/>
+      <w:lvlJc w:val="left"/>
+      <w:pPr>
+        <w:ind w:left="5760" w:hanging="360"/>
+      </w:pPr>
+      <w:rPr>
+        <w:rFonts w:ascii="Courier New" w:hAnsi="Courier New" w:cs="Courier New" w:hint="default"/>
+      </w:rPr>
+    </w:lvl>
+    <w:lvl w:ilvl="8" w:tplc="240A0005" w:tentative="1">
+      <w:start w:val="1"/>
+      <w:numFmt w:val="bullet"/>
+      <w:lvlText w:val=""/>
+      <w:lvlJc w:val="left"/>
+      <w:pPr>
+        <w:ind w:left="6480" w:hanging="360"/>
+      </w:pPr>
+      <w:rPr>
+        <w:rFonts w:ascii="Wingdings" w:hAnsi="Wingdings" w:hint="default"/>
+      </w:rPr>
+    </w:lvl>
+  </w:abstractNum>
+  <w:abstractNum w:abstractNumId="6" w15:restartNumberingAfterBreak="0">
     <w:nsid w:val="663B25A0"/>
     <w:multiLevelType w:val="hybridMultilevel"/>
     <w:tmpl w:val="E9EC8046"/>
@@ -1035,7 +1407,7 @@
       </w:rPr>
     </w:lvl>
   </w:abstractNum>
-  <w:abstractNum w:abstractNumId="5" w15:restartNumberingAfterBreak="0">
+  <w:abstractNum w:abstractNumId="7" w15:restartNumberingAfterBreak="0">
     <w:nsid w:val="6E243462"/>
     <w:multiLevelType w:val="hybridMultilevel"/>
     <w:tmpl w:val="49A6D85E"/>
@@ -1148,7 +1520,7 @@
       </w:rPr>
     </w:lvl>
   </w:abstractNum>
-  <w:abstractNum w:abstractNumId="6" w15:restartNumberingAfterBreak="0">
+  <w:abstractNum w:abstractNumId="8" w15:restartNumberingAfterBreak="0">
     <w:nsid w:val="6FF72731"/>
     <w:multiLevelType w:val="hybridMultilevel"/>
     <w:tmpl w:val="DE8C3558"/>
@@ -1261,7 +1633,7 @@
       </w:rPr>
     </w:lvl>
   </w:abstractNum>
-  <w:abstractNum w:abstractNumId="7" w15:restartNumberingAfterBreak="0">
+  <w:abstractNum w:abstractNumId="9" w15:restartNumberingAfterBreak="0">
     <w:nsid w:val="706514C9"/>
     <w:multiLevelType w:val="hybridMultilevel"/>
     <w:tmpl w:val="20B8BCBE"/>
@@ -1374,7 +1746,7 @@
       </w:rPr>
     </w:lvl>
   </w:abstractNum>
-  <w:abstractNum w:abstractNumId="8" w15:restartNumberingAfterBreak="0">
+  <w:abstractNum w:abstractNumId="10" w15:restartNumberingAfterBreak="0">
     <w:nsid w:val="74C168E4"/>
     <w:multiLevelType w:val="hybridMultilevel"/>
     <w:tmpl w:val="965EFE2E"/>
@@ -1487,7 +1859,7 @@
       </w:rPr>
     </w:lvl>
   </w:abstractNum>
-  <w:abstractNum w:abstractNumId="9" w15:restartNumberingAfterBreak="0">
+  <w:abstractNum w:abstractNumId="11" w15:restartNumberingAfterBreak="0">
     <w:nsid w:val="7A2707F9"/>
     <w:multiLevelType w:val="hybridMultilevel"/>
     <w:tmpl w:val="0BAC2CA6"/>
@@ -1610,25 +1982,31 @@
     <w:abstractNumId w:val="0"/>
   </w:num>
   <w:num w:numId="4">
+    <w:abstractNumId w:val="8"/>
+  </w:num>
+  <w:num w:numId="5">
+    <w:abstractNumId w:val="7"/>
+  </w:num>
+  <w:num w:numId="6">
     <w:abstractNumId w:val="6"/>
   </w:num>
-  <w:num w:numId="5">
-    <w:abstractNumId w:val="5"/>
-  </w:num>
-  <w:num w:numId="6">
-    <w:abstractNumId w:val="4"/>
-  </w:num>
   <w:num w:numId="7">
-    <w:abstractNumId w:val="7"/>
+    <w:abstractNumId w:val="9"/>
   </w:num>
   <w:num w:numId="8">
-    <w:abstractNumId w:val="8"/>
+    <w:abstractNumId w:val="10"/>
   </w:num>
   <w:num w:numId="9">
-    <w:abstractNumId w:val="9"/>
+    <w:abstractNumId w:val="11"/>
   </w:num>
   <w:num w:numId="10">
     <w:abstractNumId w:val="3"/>
+  </w:num>
+  <w:num w:numId="11">
+    <w:abstractNumId w:val="4"/>
+  </w:num>
+  <w:num w:numId="12">
+    <w:abstractNumId w:val="5"/>
   </w:num>
 </w:numbering>
 </file>

</xml_diff>

<commit_message>
agregando en navbar permisosUsuario
</commit_message>
<xml_diff>
--- a/Documentacion/Proyecto/Progreso.docx
+++ b/Documentacion/Proyecto/Progreso.docx
@@ -362,13 +362,7 @@
         <w:rPr>
           <w:lang w:val="es-ES"/>
         </w:rPr>
-        <w:t>1</w:t>
-      </w:r>
-      <w:r>
-        <w:rPr>
-          <w:lang w:val="es-ES"/>
-        </w:rPr>
-        <w:t xml:space="preserve"> de julio</w:t>
+        <w:t>8 de agosto de 2021</w:t>
       </w:r>
     </w:p>
     <w:p>
@@ -386,33 +380,65 @@
         <w:rPr>
           <w:lang w:val="es-ES"/>
         </w:rPr>
-        <w:t xml:space="preserve">Asociar requerimiento con table </w:t>
+        <w:t xml:space="preserve">Configurar que link de </w:t>
       </w:r>
       <w:proofErr w:type="spellStart"/>
       <w:r>
         <w:rPr>
           <w:lang w:val="es-ES"/>
         </w:rPr>
-        <w:t>cue</w:t>
-      </w:r>
-      <w:r>
-        <w:rPr>
-          <w:lang w:val="es-ES"/>
-        </w:rPr>
-        <w:t>n</w:t>
-      </w:r>
-      <w:r>
-        <w:rPr>
-          <w:lang w:val="es-ES"/>
-        </w:rPr>
-        <w:t>tasUsuario</w:t>
+        <w:t>permisosUsuario</w:t>
       </w:r>
       <w:proofErr w:type="spellEnd"/>
       <w:r>
         <w:rPr>
           <w:lang w:val="es-ES"/>
         </w:rPr>
-        <w:t>:</w:t>
+        <w:t xml:space="preserve"> solo aparezca si es </w:t>
+      </w:r>
+      <w:proofErr w:type="spellStart"/>
+      <w:r>
+        <w:rPr>
+          <w:lang w:val="es-ES"/>
+        </w:rPr>
+        <w:t>superusuario</w:t>
+      </w:r>
+      <w:proofErr w:type="spellEnd"/>
+    </w:p>
+    <w:p>
+      <w:pPr>
+        <w:pStyle w:val="Prrafodelista"/>
+        <w:numPr>
+          <w:ilvl w:val="0"/>
+          <w:numId w:val="12"/>
+        </w:numPr>
+        <w:rPr>
+          <w:lang w:val="es-ES"/>
+        </w:rPr>
+      </w:pPr>
+      <w:r>
+        <w:rPr>
+          <w:lang w:val="es-ES"/>
+        </w:rPr>
+        <w:t>Crear módulo de permisos Usuario</w:t>
+      </w:r>
+    </w:p>
+    <w:p>
+      <w:pPr>
+        <w:pStyle w:val="Prrafodelista"/>
+        <w:numPr>
+          <w:ilvl w:val="0"/>
+          <w:numId w:val="12"/>
+        </w:numPr>
+        <w:rPr>
+          <w:lang w:val="es-ES"/>
+        </w:rPr>
+      </w:pPr>
+      <w:r>
+        <w:rPr>
+          <w:lang w:val="es-ES"/>
+        </w:rPr>
+        <w:t>Crear 2 tablas:</w:t>
       </w:r>
     </w:p>
     <w:p>
@@ -426,10 +452,281 @@
           <w:lang w:val="es-ES"/>
         </w:rPr>
       </w:pPr>
-      <w:r>
-        <w:rPr>
-          <w:lang w:val="es-ES"/>
-        </w:rPr>
+      <w:proofErr w:type="spellStart"/>
+      <w:r>
+        <w:rPr>
+          <w:lang w:val="es-ES"/>
+        </w:rPr>
+        <w:t>permisosUsuario</w:t>
+      </w:r>
+      <w:proofErr w:type="spellEnd"/>
+    </w:p>
+    <w:p>
+      <w:pPr>
+        <w:pStyle w:val="Prrafodelista"/>
+        <w:numPr>
+          <w:ilvl w:val="2"/>
+          <w:numId w:val="12"/>
+        </w:numPr>
+        <w:rPr>
+          <w:lang w:val="es-ES"/>
+        </w:rPr>
+      </w:pPr>
+    </w:p>
+    <w:p>
+      <w:pPr>
+        <w:pStyle w:val="Prrafodelista"/>
+        <w:numPr>
+          <w:ilvl w:val="1"/>
+          <w:numId w:val="12"/>
+        </w:numPr>
+        <w:rPr>
+          <w:lang w:val="es-ES"/>
+        </w:rPr>
+      </w:pPr>
+      <w:proofErr w:type="spellStart"/>
+      <w:r>
+        <w:rPr>
+          <w:lang w:val="es-ES"/>
+        </w:rPr>
+        <w:t>permisosCuenta</w:t>
+      </w:r>
+      <w:proofErr w:type="spellEnd"/>
+    </w:p>
+    <w:p>
+      <w:pPr>
+        <w:pStyle w:val="Prrafodelista"/>
+        <w:numPr>
+          <w:ilvl w:val="0"/>
+          <w:numId w:val="12"/>
+        </w:numPr>
+        <w:rPr>
+          <w:lang w:val="es-ES"/>
+        </w:rPr>
+      </w:pPr>
+      <w:r>
+        <w:rPr>
+          <w:lang w:val="es-ES"/>
+        </w:rPr>
+        <w:t xml:space="preserve">En el proceso de </w:t>
+      </w:r>
+      <w:proofErr w:type="spellStart"/>
+      <w:r>
+        <w:rPr>
+          <w:lang w:val="es-ES"/>
+        </w:rPr>
+        <w:t>login</w:t>
+      </w:r>
+      <w:proofErr w:type="spellEnd"/>
+      <w:r>
+        <w:rPr>
+          <w:lang w:val="es-ES"/>
+        </w:rPr>
+        <w:t xml:space="preserve"> se debe clasificar </w:t>
+      </w:r>
+      <w:r>
+        <w:rPr>
+          <w:lang w:val="es-ES"/>
+        </w:rPr>
+        <w:t>el usuario</w:t>
+      </w:r>
+      <w:r>
+        <w:rPr>
+          <w:lang w:val="es-ES"/>
+        </w:rPr>
+        <w:t xml:space="preserve"> de la siguiente manera:</w:t>
+      </w:r>
+    </w:p>
+    <w:p>
+      <w:pPr>
+        <w:pStyle w:val="Prrafodelista"/>
+        <w:numPr>
+          <w:ilvl w:val="1"/>
+          <w:numId w:val="12"/>
+        </w:numPr>
+        <w:rPr>
+          <w:lang w:val="es-ES"/>
+        </w:rPr>
+      </w:pPr>
+      <w:r>
+        <w:rPr>
+          <w:lang w:val="es-ES"/>
+        </w:rPr>
+        <w:t xml:space="preserve">Super Usuario -&gt; </w:t>
+      </w:r>
+    </w:p>
+    <w:p>
+      <w:pPr>
+        <w:pStyle w:val="Prrafodelista"/>
+        <w:numPr>
+          <w:ilvl w:val="1"/>
+          <w:numId w:val="12"/>
+        </w:numPr>
+        <w:rPr>
+          <w:lang w:val="es-ES"/>
+        </w:rPr>
+      </w:pPr>
+      <w:r>
+        <w:rPr>
+          <w:lang w:val="es-ES"/>
+        </w:rPr>
+        <w:t>Administrador -&gt; Administrador de cuenta</w:t>
+      </w:r>
+    </w:p>
+    <w:p>
+      <w:pPr>
+        <w:pStyle w:val="Prrafodelista"/>
+        <w:numPr>
+          <w:ilvl w:val="1"/>
+          <w:numId w:val="12"/>
+        </w:numPr>
+        <w:rPr>
+          <w:lang w:val="es-ES"/>
+        </w:rPr>
+      </w:pPr>
+      <w:r>
+        <w:rPr>
+          <w:lang w:val="es-ES"/>
+        </w:rPr>
+        <w:t>Operador –&gt; técnico operativo</w:t>
+      </w:r>
+    </w:p>
+    <w:p>
+      <w:pPr>
+        <w:pStyle w:val="Prrafodelista"/>
+        <w:numPr>
+          <w:ilvl w:val="1"/>
+          <w:numId w:val="12"/>
+        </w:numPr>
+        <w:rPr>
+          <w:lang w:val="es-ES"/>
+        </w:rPr>
+      </w:pPr>
+      <w:r>
+        <w:rPr>
+          <w:lang w:val="es-ES"/>
+        </w:rPr>
+        <w:t>Usuario -&gt; usuario estándar</w:t>
+      </w:r>
+    </w:p>
+    <w:p>
+      <w:pPr>
+        <w:pStyle w:val="Prrafodelista"/>
+        <w:ind w:left="1440"/>
+        <w:rPr>
+          <w:lang w:val="es-ES"/>
+        </w:rPr>
+      </w:pPr>
+    </w:p>
+    <w:p>
+      <w:pPr>
+        <w:pStyle w:val="Prrafodelista"/>
+        <w:numPr>
+          <w:ilvl w:val="0"/>
+          <w:numId w:val="12"/>
+        </w:numPr>
+        <w:rPr>
+          <w:lang w:val="es-ES"/>
+        </w:rPr>
+      </w:pPr>
+      <w:r>
+        <w:rPr>
+          <w:lang w:val="es-ES"/>
+        </w:rPr>
+        <w:t>Asociar requerimientos con cuentas</w:t>
+      </w:r>
+    </w:p>
+    <w:p>
+      <w:pPr>
+        <w:pStyle w:val="Prrafodelista"/>
+        <w:numPr>
+          <w:ilvl w:val="0"/>
+          <w:numId w:val="12"/>
+        </w:numPr>
+        <w:rPr>
+          <w:lang w:val="es-ES"/>
+        </w:rPr>
+      </w:pPr>
+    </w:p>
+    <w:p>
+      <w:pPr>
+        <w:rPr>
+          <w:lang w:val="es-ES"/>
+        </w:rPr>
+      </w:pPr>
+      <w:r>
+        <w:rPr>
+          <w:lang w:val="es-ES"/>
+        </w:rPr>
+        <w:t>1</w:t>
+      </w:r>
+      <w:r>
+        <w:rPr>
+          <w:lang w:val="es-ES"/>
+        </w:rPr>
+        <w:t xml:space="preserve"> de julio</w:t>
+      </w:r>
+    </w:p>
+    <w:p>
+      <w:pPr>
+        <w:pStyle w:val="Prrafodelista"/>
+        <w:numPr>
+          <w:ilvl w:val="0"/>
+          <w:numId w:val="12"/>
+        </w:numPr>
+        <w:rPr>
+          <w:lang w:val="es-ES"/>
+        </w:rPr>
+      </w:pPr>
+      <w:r>
+        <w:rPr>
+          <w:lang w:val="es-ES"/>
+        </w:rPr>
+        <w:t xml:space="preserve">Asociar requerimiento con table </w:t>
+      </w:r>
+      <w:proofErr w:type="spellStart"/>
+      <w:r>
+        <w:rPr>
+          <w:lang w:val="es-ES"/>
+        </w:rPr>
+        <w:t>cue</w:t>
+      </w:r>
+      <w:r>
+        <w:rPr>
+          <w:lang w:val="es-ES"/>
+        </w:rPr>
+        <w:t>n</w:t>
+      </w:r>
+      <w:r>
+        <w:rPr>
+          <w:lang w:val="es-ES"/>
+        </w:rPr>
+        <w:t>tasUsuario</w:t>
+      </w:r>
+      <w:proofErr w:type="spellEnd"/>
+      <w:r>
+        <w:rPr>
+          <w:lang w:val="es-ES"/>
+        </w:rPr>
+        <w:t>:</w:t>
+      </w:r>
+    </w:p>
+    <w:p>
+      <w:pPr>
+        <w:pStyle w:val="Prrafodelista"/>
+        <w:numPr>
+          <w:ilvl w:val="1"/>
+          <w:numId w:val="12"/>
+        </w:numPr>
+        <w:rPr>
+          <w:lang w:val="es-ES"/>
+        </w:rPr>
+      </w:pPr>
+      <w:r>
+        <w:rPr>
+          <w:lang w:val="es-ES"/>
+        </w:rPr>
+        <w:lastRenderedPageBreak/>
         <w:t>Eliminar registro en tabla requerimientos</w:t>
       </w:r>
     </w:p>
@@ -1184,7 +1481,7 @@
   <w:abstractNum w:abstractNumId="5" w15:restartNumberingAfterBreak="0">
     <w:nsid w:val="623B46FF"/>
     <w:multiLevelType w:val="hybridMultilevel"/>
-    <w:tmpl w:val="38D25E2E"/>
+    <w:tmpl w:val="B1D85FB0"/>
     <w:lvl w:ilvl="0" w:tplc="240A0001">
       <w:start w:val="1"/>
       <w:numFmt w:val="bullet"/>
@@ -1209,7 +1506,7 @@
         <w:rFonts w:ascii="Courier New" w:hAnsi="Courier New" w:cs="Courier New" w:hint="default"/>
       </w:rPr>
     </w:lvl>
-    <w:lvl w:ilvl="2" w:tplc="240A0005" w:tentative="1">
+    <w:lvl w:ilvl="2" w:tplc="240A0005">
       <w:start w:val="1"/>
       <w:numFmt w:val="bullet"/>
       <w:lvlText w:val=""/>

</xml_diff>